<commit_message>
Added 5 6 7
</commit_message>
<xml_diff>
--- a/Exp5/CEL62 Exp 5.docx
+++ b/Exp5/CEL62 Exp 5.docx
@@ -195,25 +195,7 @@
           <w:sz w:val="23"/>
           <w:szCs w:val="23"/>
         </w:rPr>
-        <w:t>This lab will give you the chance to experiment with an online encryption tool. You will encode a  message and send it to someone else in the class, who will decode it when you supply the secret key.  Note that this particular tool is of limited use in a s</w:t>
-      </w:r>
-      <w:r>
-        <w:rPr>
-          <w:rFonts w:ascii="Times" w:eastAsia="Times" w:hAnsi="Times" w:cs="Times"/>
-          <w:color w:val="000000"/>
-          <w:sz w:val="23"/>
-          <w:szCs w:val="23"/>
-        </w:rPr>
-        <w:t>ecurity context, since the plaintext of the message  is sent to and from the encryption web site! However, it could be used to prevent people from reading  your email. A similar tool downloaded and running on your computer would provide a greater level  of</w:t>
-      </w:r>
-      <w:r>
-        <w:rPr>
-          <w:rFonts w:ascii="Times" w:eastAsia="Times" w:hAnsi="Times" w:cs="Times"/>
-          <w:color w:val="000000"/>
-          <w:sz w:val="23"/>
-          <w:szCs w:val="23"/>
-        </w:rPr>
-        <w:t xml:space="preserve"> security. Some email clients even provide support for automatic encryption and decryption of all  messages.  </w:t>
+        <w:t xml:space="preserve">This lab will give you the chance to experiment with an online encryption tool. You will encode a  message and send it to someone else in the class, who will decode it when you supply the secret key.  Note that this particular tool is of limited use in a security context, since the plaintext of the message  is sent to and from the encryption web site! However, it could be used to prevent people from reading  your email. A similar tool downloaded and running on your computer would provide a greater level  of security. Some email clients even provide support for automatic encryption and decryption of all  messages.  </w:t>
       </w:r>
     </w:p>
     <w:p>
@@ -278,27 +260,7 @@
           <w:sz w:val="23"/>
           <w:szCs w:val="23"/>
         </w:rPr>
-        <w:t xml:space="preserve">cipher system. Blowfish is a public domain algorithm  designed and released by Bruce </w:t>
-      </w:r>
-      <w:proofErr w:type="spellStart"/>
-      <w:r>
-        <w:rPr>
-          <w:rFonts w:ascii="Times" w:eastAsia="Times" w:hAnsi="Times" w:cs="Times"/>
-          <w:color w:val="000000"/>
-          <w:sz w:val="23"/>
-          <w:szCs w:val="23"/>
-        </w:rPr>
-        <w:t>Schneier</w:t>
-      </w:r>
-      <w:proofErr w:type="spellEnd"/>
-      <w:r>
-        <w:rPr>
-          <w:rFonts w:ascii="Times" w:eastAsia="Times" w:hAnsi="Times" w:cs="Times"/>
-          <w:color w:val="000000"/>
-          <w:sz w:val="23"/>
-          <w:szCs w:val="23"/>
-        </w:rPr>
-        <w:t xml:space="preserve">, a noted security expert. Although it was originally  designed in 1993, it remains in use and no compromising errors are known in its design  </w:t>
+        <w:t xml:space="preserve">cipher system. Blowfish is a public domain algorithm  designed and released by Bruce Schneier, a noted security expert. Although it was originally  designed in 1993, it remains in use and no compromising errors are known in its design  </w:t>
       </w:r>
     </w:p>
     <w:p>
@@ -329,17 +291,7 @@
           <w:sz w:val="27"/>
           <w:szCs w:val="27"/>
         </w:rPr>
-        <w:t>Laboratory Task: Te</w:t>
-      </w:r>
-      <w:r>
-        <w:rPr>
-          <w:rFonts w:ascii="Times" w:eastAsia="Times" w:hAnsi="Times" w:cs="Times"/>
-          <w:b/>
-          <w:color w:val="000000"/>
-          <w:sz w:val="27"/>
-          <w:szCs w:val="27"/>
-        </w:rPr>
-        <w:t xml:space="preserve">sting Blowfish  </w:t>
+        <w:t xml:space="preserve">Laboratory Task: Testing Blowfish  </w:t>
       </w:r>
     </w:p>
     <w:p>
@@ -1231,7 +1183,6 @@
                       <w:szCs w:val="18"/>
                     </w:rPr>
                   </w:pPr>
-                  <w:proofErr w:type="spellStart"/>
                   <w:r>
                     <w:rPr>
                       <w:rFonts w:ascii="Courier New" w:eastAsia="Courier New" w:hAnsi="Courier New" w:cs="Courier New"/>
@@ -1241,7 +1192,6 @@
                     </w:rPr>
                     <w:t>ea</w:t>
                   </w:r>
-                  <w:proofErr w:type="spellEnd"/>
                 </w:p>
               </w:tc>
               <w:tc>
@@ -4348,7 +4298,6 @@
                       <w:szCs w:val="18"/>
                     </w:rPr>
                   </w:pPr>
-                  <w:proofErr w:type="spellStart"/>
                   <w:r>
                     <w:rPr>
                       <w:rFonts w:ascii="Courier New" w:eastAsia="Courier New" w:hAnsi="Courier New" w:cs="Courier New"/>
@@ -4358,7 +4307,6 @@
                     </w:rPr>
                     <w:t>ea</w:t>
                   </w:r>
-                  <w:proofErr w:type="spellEnd"/>
                 </w:p>
               </w:tc>
               <w:tc>
@@ -6453,16 +6401,7 @@
           <w:sz w:val="23"/>
           <w:szCs w:val="23"/>
         </w:rPr>
-        <w:t>2. Change one character at the beginning of the message. How much of the encoded m</w:t>
-      </w:r>
-      <w:r>
-        <w:rPr>
-          <w:rFonts w:ascii="Times" w:eastAsia="Times" w:hAnsi="Times" w:cs="Times"/>
-          <w:color w:val="000000"/>
-          <w:sz w:val="23"/>
-          <w:szCs w:val="23"/>
-        </w:rPr>
-        <w:t xml:space="preserve">essage  changes?  </w:t>
+        <w:t xml:space="preserve">2. Change one character at the beginning of the message. How much of the encoded message  changes?  </w:t>
       </w:r>
     </w:p>
     <w:p>
@@ -6668,7 +6607,6 @@
                       <w:szCs w:val="18"/>
                     </w:rPr>
                   </w:pPr>
-                  <w:proofErr w:type="spellStart"/>
                   <w:r>
                     <w:rPr>
                       <w:rFonts w:ascii="Courier New" w:eastAsia="Courier New" w:hAnsi="Courier New" w:cs="Courier New"/>
@@ -6678,7 +6616,6 @@
                     </w:rPr>
                     <w:t>cb</w:t>
                   </w:r>
-                  <w:proofErr w:type="spellEnd"/>
                 </w:p>
               </w:tc>
               <w:tc>
@@ -7372,7 +7309,6 @@
                       <w:szCs w:val="18"/>
                     </w:rPr>
                   </w:pPr>
-                  <w:proofErr w:type="spellStart"/>
                   <w:r>
                     <w:rPr>
                       <w:rFonts w:ascii="Courier New" w:eastAsia="Courier New" w:hAnsi="Courier New" w:cs="Courier New"/>
@@ -7382,7 +7318,6 @@
                     </w:rPr>
                     <w:t>ea</w:t>
                   </w:r>
-                  <w:proofErr w:type="spellEnd"/>
                 </w:p>
               </w:tc>
               <w:tc>
@@ -10402,7 +10337,6 @@
                       <w:szCs w:val="18"/>
                     </w:rPr>
                   </w:pPr>
-                  <w:proofErr w:type="spellStart"/>
                   <w:r>
                     <w:rPr>
                       <w:rFonts w:ascii="Courier New" w:eastAsia="Courier New" w:hAnsi="Courier New" w:cs="Courier New"/>
@@ -10412,7 +10346,6 @@
                     </w:rPr>
                     <w:t>ea</w:t>
                   </w:r>
-                  <w:proofErr w:type="spellEnd"/>
                 </w:p>
               </w:tc>
               <w:tc>
@@ -13592,7 +13525,6 @@
                       <w:szCs w:val="18"/>
                     </w:rPr>
                   </w:pPr>
-                  <w:proofErr w:type="spellStart"/>
                   <w:r>
                     <w:rPr>
                       <w:rFonts w:ascii="Courier New" w:eastAsia="Courier New" w:hAnsi="Courier New" w:cs="Courier New"/>
@@ -13602,7 +13534,6 @@
                     </w:rPr>
                     <w:t>fd</w:t>
                   </w:r>
-                  <w:proofErr w:type="spellEnd"/>
                 </w:p>
               </w:tc>
               <w:tc>
@@ -13881,7 +13812,6 @@
                       <w:szCs w:val="18"/>
                     </w:rPr>
                   </w:pPr>
-                  <w:proofErr w:type="spellStart"/>
                   <w:r>
                     <w:rPr>
                       <w:rFonts w:ascii="Courier New" w:eastAsia="Courier New" w:hAnsi="Courier New" w:cs="Courier New"/>
@@ -13891,7 +13821,6 @@
                     </w:rPr>
                     <w:t>ba</w:t>
                   </w:r>
-                  <w:proofErr w:type="spellEnd"/>
                 </w:p>
               </w:tc>
               <w:tc>
@@ -14324,7 +14253,6 @@
                       <w:szCs w:val="18"/>
                     </w:rPr>
                   </w:pPr>
-                  <w:proofErr w:type="spellStart"/>
                   <w:r>
                     <w:rPr>
                       <w:rFonts w:ascii="Courier New" w:eastAsia="Courier New" w:hAnsi="Courier New" w:cs="Courier New"/>
@@ -14334,7 +14262,6 @@
                     </w:rPr>
                     <w:t>i</w:t>
                   </w:r>
-                  <w:proofErr w:type="spellEnd"/>
                 </w:p>
               </w:tc>
               <w:tc>
@@ -15893,25 +15820,7 @@
           <w:sz w:val="23"/>
           <w:szCs w:val="23"/>
         </w:rPr>
-        <w:t xml:space="preserve">No it </w:t>
-      </w:r>
-      <w:proofErr w:type="spellStart"/>
-      <w:r>
-        <w:rPr>
-          <w:rFonts w:ascii="Times" w:eastAsia="Times" w:hAnsi="Times" w:cs="Times"/>
-          <w:sz w:val="23"/>
-          <w:szCs w:val="23"/>
-        </w:rPr>
-        <w:t>doesnt</w:t>
-      </w:r>
-      <w:proofErr w:type="spellEnd"/>
-      <w:r>
-        <w:rPr>
-          <w:rFonts w:ascii="Times" w:eastAsia="Times" w:hAnsi="Times" w:cs="Times"/>
-          <w:sz w:val="23"/>
-          <w:szCs w:val="23"/>
-        </w:rPr>
-        <w:t xml:space="preserve"> look anything like the original.</w:t>
+        <w:t>No it doesnt look anything like the original.</w:t>
       </w:r>
     </w:p>
     <w:p>
@@ -15967,7 +15876,61 @@
           <w:sz w:val="27"/>
           <w:szCs w:val="27"/>
         </w:rPr>
-        <w:t>It is understood that blowfish is a block cipher because changing of one text changes that part of block encryption. It can also be understood that it is a symmetric cipher because it encrypts and d</w:t>
+        <w:t>It is understood that blowfish is a block cipher because changing of one text changes that part of block encryption.</w:t>
+      </w:r>
+    </w:p>
+    <w:p>
+      <w:pPr>
+        <w:widowControl w:val="0"/>
+        <w:pBdr>
+          <w:top w:val="nil"/>
+          <w:left w:val="nil"/>
+          <w:bottom w:val="nil"/>
+          <w:right w:val="nil"/>
+          <w:between w:val="nil"/>
+        </w:pBdr>
+        <w:spacing w:before="316" w:line="247" w:lineRule="auto"/>
+        <w:ind w:right="328" w:firstLine="4"/>
+        <w:rPr>
+          <w:rFonts w:ascii="Times" w:eastAsia="Times" w:hAnsi="Times" w:cs="Times"/>
+          <w:sz w:val="27"/>
+          <w:szCs w:val="27"/>
+        </w:rPr>
+      </w:pPr>
+      <w:r>
+        <w:rPr>
+          <w:rFonts w:ascii="Times" w:eastAsia="Times" w:hAnsi="Times" w:cs="Times"/>
+          <w:sz w:val="27"/>
+          <w:szCs w:val="27"/>
+        </w:rPr>
+        <w:t xml:space="preserve">It can also be understood that it is a symmetric cipher because it encrypts and decrypts using the same key. </w:t>
+      </w:r>
+    </w:p>
+    <w:p>
+      <w:pPr>
+        <w:widowControl w:val="0"/>
+        <w:pBdr>
+          <w:top w:val="nil"/>
+          <w:left w:val="nil"/>
+          <w:bottom w:val="nil"/>
+          <w:right w:val="nil"/>
+          <w:between w:val="nil"/>
+        </w:pBdr>
+        <w:spacing w:before="316" w:line="247" w:lineRule="auto"/>
+        <w:ind w:right="328" w:firstLine="4"/>
+        <w:rPr>
+          <w:rFonts w:ascii="Times" w:eastAsia="Times" w:hAnsi="Times" w:cs="Times"/>
+          <w:sz w:val="27"/>
+          <w:szCs w:val="27"/>
+        </w:rPr>
+      </w:pPr>
+      <w:r>
+        <w:rPr>
+          <w:rFonts w:ascii="Times" w:eastAsia="Times" w:hAnsi="Times" w:cs="Times"/>
+          <w:sz w:val="27"/>
+          <w:szCs w:val="27"/>
+        </w:rPr>
+        <w:t>Any change in key does not decipher the ciphered text properly.</w:t>
       </w:r>
       <w:r>
         <w:rPr>
@@ -15975,7 +15938,16 @@
           <w:sz w:val="27"/>
           <w:szCs w:val="27"/>
         </w:rPr>
-        <w:t>ecrypts using the same key. Any change in key does not decipher the ciphered text properly.</w:t>
+        <w:t xml:space="preserve"> The avalanche </w:t>
+      </w:r>
+      <w:r>
+        <w:rPr>
+          <w:rFonts w:ascii="Times" w:eastAsia="Times" w:hAnsi="Times" w:cs="Times"/>
+          <w:sz w:val="27"/>
+          <w:szCs w:val="27"/>
+        </w:rPr>
+        <w:lastRenderedPageBreak/>
+        <w:t>effect can also be exhibited because a slight change in key and text changes the ciphered text completely.</w:t>
       </w:r>
     </w:p>
     <w:p>
@@ -15996,23 +15968,13 @@
           <w:szCs w:val="27"/>
         </w:rPr>
       </w:pPr>
-      <w:proofErr w:type="spellStart"/>
       <w:r>
         <w:rPr>
           <w:rFonts w:ascii="Times" w:eastAsia="Times" w:hAnsi="Times" w:cs="Times"/>
           <w:sz w:val="27"/>
           <w:szCs w:val="27"/>
         </w:rPr>
-        <w:t>Github</w:t>
-      </w:r>
-      <w:proofErr w:type="spellEnd"/>
-      <w:r>
-        <w:rPr>
-          <w:rFonts w:ascii="Times" w:eastAsia="Times" w:hAnsi="Times" w:cs="Times"/>
-          <w:sz w:val="27"/>
-          <w:szCs w:val="27"/>
-        </w:rPr>
-        <w:t xml:space="preserve"> Link: </w:t>
+        <w:t xml:space="preserve">Github Link: </w:t>
       </w:r>
       <w:hyperlink r:id="rId11" w:history="1">
         <w:r>

</xml_diff>